<commit_message>
Trading - DCA's kunnen nu aangepast worden, validatie ontbreekt nog.
</commit_message>
<xml_diff>
--- a/CryptoSbmScanner.docx
+++ b/CryptoSbmScanner.docx
@@ -11751,19 +11751,7 @@
         <w:rPr>
           <w:lang w:val="nl-NL"/>
         </w:rPr>
-        <w:t xml:space="preserve">zijn </w:t>
-      </w:r>
-      <w:r>
-        <w:rPr>
-          <w:lang w:val="nl-NL"/>
-        </w:rPr>
-        <w:t xml:space="preserve">tijdelijke </w:t>
-      </w:r>
-      <w:r>
-        <w:rPr>
-          <w:lang w:val="nl-NL"/>
-        </w:rPr>
-        <w:t xml:space="preserve"> en </w:t>
+        <w:t xml:space="preserve">zijn tijdelijke  en </w:t>
       </w:r>
       <w:r>
         <w:rPr>
@@ -18957,38 +18945,20 @@
     <w:p>
       <w:pPr>
         <w:pStyle w:val="NoSpacing"/>
-        <w:rPr>
-          <w:lang w:val="nl-NL"/>
-        </w:rPr>
-      </w:pPr>
-      <w:r>
-        <w:rPr>
-          <w:lang w:val="nl-NL"/>
-        </w:rPr>
+      </w:pPr>
+      <w:r>
         <w:t xml:space="preserve">Plezier en </w:t>
       </w:r>
       <w:r>
-        <w:rPr>
-          <w:lang w:val="nl-NL"/>
-        </w:rPr>
         <w:t xml:space="preserve">alvast heel </w:t>
       </w:r>
       <w:r>
-        <w:rPr>
-          <w:lang w:val="nl-NL"/>
-        </w:rPr>
         <w:t xml:space="preserve">veel </w:t>
       </w:r>
       <w:r>
-        <w:rPr>
-          <w:lang w:val="nl-NL"/>
-        </w:rPr>
         <w:t>succes met het traden</w:t>
       </w:r>
       <w:r>
-        <w:rPr>
-          <w:lang w:val="nl-NL"/>
-        </w:rPr>
         <w:t>!</w:t>
       </w:r>
     </w:p>
@@ -19011,26 +18981,20 @@
         <w:t xml:space="preserve">Mail: </w:t>
       </w:r>
       <w:r>
-        <w:t>cryptogmailscanner@gmail.com</w:t>
-      </w:r>
-    </w:p>
-    <w:p>
-      <w:pPr>
-        <w:pStyle w:val="NoSpacing"/>
-        <w:rPr>
-          <w:lang w:val="nl-NL"/>
-        </w:rPr>
-      </w:pPr>
-      <w:r>
-        <w:rPr>
-          <w:lang w:val="nl-NL"/>
-        </w:rPr>
+        <w:t>cryptosbmscanner</w:t>
+      </w:r>
+      <w:r>
+        <w:t>@gmail.com</w:t>
+      </w:r>
+    </w:p>
+    <w:p>
+      <w:pPr>
+        <w:pStyle w:val="NoSpacing"/>
+      </w:pPr>
+      <w:r>
         <w:t xml:space="preserve">Telegram: </w:t>
       </w:r>
       <w:r>
-        <w:rPr>
-          <w:lang w:val="nl-NL"/>
-        </w:rPr>
         <w:t>https://t.me/+LiHJxgEUibg5YjE8</w:t>
       </w:r>
     </w:p>

</xml_diff>